<commit_message>
Added Enum and Classes
- added Benutzeroberflache, Woertersuche and Richtung
</commit_message>
<xml_diff>
--- a/Woertergitter Struktur.docx
+++ b/Woertergitter Struktur.docx
@@ -84,15 +84,7 @@
     </w:p>
     <w:p>
       <w:r>
-        <w:t>Class „</w:t>
-      </w:r>
-      <w:proofErr w:type="spellStart"/>
-      <w:r>
-        <w:t>Woertersuche</w:t>
-      </w:r>
-      <w:proofErr w:type="spellEnd"/>
-      <w:r>
-        <w:t>“:</w:t>
+        <w:t>Class „Woertersuche“:</w:t>
       </w:r>
     </w:p>
     <w:p>
@@ -156,28 +148,12 @@
     </w:p>
     <w:p>
       <w:r>
-        <w:t xml:space="preserve">- </w:t>
-      </w:r>
-      <w:proofErr w:type="spellStart"/>
-      <w:r>
-        <w:t>Woertersuche</w:t>
-      </w:r>
-      <w:proofErr w:type="spellEnd"/>
-      <w:r>
-        <w:t xml:space="preserve"> extern speichern</w:t>
-      </w:r>
-    </w:p>
-    <w:p>
-      <w:r>
-        <w:t xml:space="preserve">- </w:t>
-      </w:r>
-      <w:proofErr w:type="spellStart"/>
-      <w:r>
-        <w:t>Woertersuche</w:t>
-      </w:r>
-      <w:proofErr w:type="spellEnd"/>
-      <w:r>
-        <w:t xml:space="preserve"> aus dem Speicher laden</w:t>
+        <w:t>- Woertersuche extern speichern</w:t>
+      </w:r>
+    </w:p>
+    <w:p>
+      <w:r>
+        <w:t>- Woertersuche aus dem Speicher laden</w:t>
       </w:r>
     </w:p>
     <w:p>
@@ -221,11 +197,9 @@
       <w:r>
         <w:t xml:space="preserve">: </w:t>
       </w:r>
-      <w:proofErr w:type="spellStart"/>
       <w:r>
         <w:t>Woertersuche</w:t>
       </w:r>
-      <w:proofErr w:type="spellEnd"/>
     </w:p>
     <w:p>
       <w:r>
@@ -236,24 +210,14 @@
       <w:r>
         <w:t>+</w:t>
       </w:r>
-      <w:proofErr w:type="spellStart"/>
       <w:r>
         <w:rPr>
           <w:u w:val="single"/>
         </w:rPr>
         <w:t>main</w:t>
       </w:r>
-      <w:proofErr w:type="spellEnd"/>
-      <w:r>
-        <w:t xml:space="preserve">(String… </w:t>
-      </w:r>
-      <w:proofErr w:type="spellStart"/>
-      <w:r>
-        <w:t>args</w:t>
-      </w:r>
-      <w:proofErr w:type="spellEnd"/>
-      <w:r>
-        <w:t xml:space="preserve">) </w:t>
+      <w:r>
+        <w:t xml:space="preserve">(String… args) </w:t>
       </w:r>
     </w:p>
     <w:p>
@@ -288,11 +252,9 @@
       <w:r>
         <w:t>Class „</w:t>
       </w:r>
-      <w:proofErr w:type="spellStart"/>
       <w:r>
         <w:t>Woertersuche</w:t>
       </w:r>
-      <w:proofErr w:type="spellEnd"/>
       <w:r>
         <w:t>“:</w:t>
       </w:r>
@@ -307,21 +269,16 @@
     </w:p>
     <w:p>
       <w:r>
-        <w:t>-</w:t>
-      </w:r>
-      <w:proofErr w:type="spellStart"/>
-      <w:r>
-        <w:t>woerter</w:t>
-      </w:r>
-      <w:proofErr w:type="spellEnd"/>
-      <w:r>
-        <w:t xml:space="preserve">: </w:t>
+        <w:t xml:space="preserve">-woerter: </w:t>
+      </w:r>
+      <w:r>
+        <w:t>LinkedList&lt;</w:t>
       </w:r>
       <w:r>
         <w:t>Wort</w:t>
       </w:r>
       <w:r>
-        <w:t>[]</w:t>
+        <w:t>&gt;</w:t>
       </w:r>
     </w:p>
     <w:p>
@@ -331,185 +288,60 @@
     </w:p>
     <w:p>
       <w:r>
-        <w:t>+</w:t>
-      </w:r>
-      <w:proofErr w:type="spellStart"/>
-      <w:r>
-        <w:t>printWordlist</w:t>
-      </w:r>
-      <w:proofErr w:type="spellEnd"/>
-      <w:r>
-        <w:t>()</w:t>
-      </w:r>
-    </w:p>
-    <w:p>
-      <w:r>
-        <w:t>+</w:t>
-      </w:r>
-      <w:proofErr w:type="spellStart"/>
-      <w:r>
-        <w:t>addToWordlist</w:t>
-      </w:r>
-      <w:proofErr w:type="spellEnd"/>
-      <w:r>
-        <w:t>(</w:t>
-      </w:r>
-      <w:proofErr w:type="spellStart"/>
-      <w:r>
-        <w:t>wort</w:t>
-      </w:r>
-      <w:proofErr w:type="spellEnd"/>
-      <w:r>
-        <w:t>: Wort)</w:t>
-      </w:r>
-    </w:p>
-    <w:p>
-      <w:r>
-        <w:t>+</w:t>
-      </w:r>
-      <w:proofErr w:type="spellStart"/>
-      <w:r>
-        <w:t>removeFromWo</w:t>
-      </w:r>
-      <w:bookmarkStart w:id="0" w:name="_GoBack"/>
-      <w:bookmarkEnd w:id="0"/>
-      <w:r>
-        <w:t>rdlist</w:t>
-      </w:r>
-      <w:proofErr w:type="spellEnd"/>
-      <w:r>
-        <w:t>(</w:t>
-      </w:r>
-      <w:proofErr w:type="spellStart"/>
-      <w:r>
-        <w:t>index</w:t>
-      </w:r>
-      <w:proofErr w:type="spellEnd"/>
-      <w:r>
-        <w:t xml:space="preserve">: </w:t>
-      </w:r>
-      <w:proofErr w:type="spellStart"/>
-      <w:r>
-        <w:t>int</w:t>
-      </w:r>
-      <w:proofErr w:type="spellEnd"/>
-      <w:r>
-        <w:t xml:space="preserve">): </w:t>
-      </w:r>
-      <w:proofErr w:type="spellStart"/>
-      <w:r>
-        <w:t>boolean</w:t>
-      </w:r>
-      <w:proofErr w:type="spellEnd"/>
+        <w:t>+printWordlist()</w:t>
+      </w:r>
+    </w:p>
+    <w:p>
+      <w:r>
+        <w:t>+addToWordlist(wort: Wort)</w:t>
+      </w:r>
+    </w:p>
+    <w:p>
+      <w:r>
+        <w:t>+removeFromWordlist(index: int): boolean</w:t>
+      </w:r>
     </w:p>
     <w:p>
       <w:r>
         <w:lastRenderedPageBreak/>
-        <w:t>+</w:t>
-      </w:r>
-      <w:proofErr w:type="spellStart"/>
-      <w:r>
-        <w:t>clearWordlist</w:t>
-      </w:r>
-      <w:proofErr w:type="spellEnd"/>
-      <w:r>
-        <w:t>()</w:t>
-      </w:r>
-    </w:p>
-    <w:p>
-      <w:r>
-        <w:t>+</w:t>
-      </w:r>
-      <w:proofErr w:type="spellStart"/>
-      <w:r>
-        <w:t>createField</w:t>
-      </w:r>
-      <w:proofErr w:type="spellEnd"/>
-      <w:r>
-        <w:t>(</w:t>
-      </w:r>
-      <w:proofErr w:type="spellStart"/>
-      <w:r>
-        <w:t>height</w:t>
-      </w:r>
-      <w:proofErr w:type="spellEnd"/>
-      <w:r>
-        <w:t xml:space="preserve">: </w:t>
-      </w:r>
-      <w:proofErr w:type="spellStart"/>
-      <w:r>
-        <w:t>int</w:t>
-      </w:r>
-      <w:proofErr w:type="spellEnd"/>
+        <w:t>+clearWordlist()</w:t>
+      </w:r>
+    </w:p>
+    <w:p>
+      <w:r>
+        <w:t>+createField(length: int</w:t>
+      </w:r>
       <w:r>
         <w:t xml:space="preserve">, </w:t>
       </w:r>
-      <w:proofErr w:type="spellStart"/>
-      <w:r>
-        <w:t>length</w:t>
-      </w:r>
-      <w:proofErr w:type="spellEnd"/>
-      <w:r>
-        <w:t xml:space="preserve">: </w:t>
-      </w:r>
-      <w:proofErr w:type="spellStart"/>
-      <w:r>
-        <w:t>int</w:t>
-      </w:r>
-      <w:proofErr w:type="spellEnd"/>
+      <w:r>
+        <w:t>height: int</w:t>
+      </w:r>
       <w:r>
         <w:t>)</w:t>
       </w:r>
       <w:r>
-        <w:t xml:space="preserve">: </w:t>
-      </w:r>
-      <w:proofErr w:type="spellStart"/>
-      <w:r>
-        <w:t>boolean</w:t>
-      </w:r>
-      <w:proofErr w:type="spellEnd"/>
-    </w:p>
-    <w:p>
-      <w:r>
-        <w:t>+</w:t>
-      </w:r>
-      <w:proofErr w:type="spellStart"/>
-      <w:r>
-        <w:t>createMinimalField</w:t>
-      </w:r>
-      <w:proofErr w:type="spellEnd"/>
-      <w:r>
-        <w:t>()</w:t>
-      </w:r>
-    </w:p>
-    <w:p>
-      <w:r>
-        <w:t>+</w:t>
-      </w:r>
-      <w:proofErr w:type="spellStart"/>
-      <w:r>
-        <w:t>setField</w:t>
-      </w:r>
-      <w:proofErr w:type="spellEnd"/>
-      <w:r>
-        <w:t>(</w:t>
-      </w:r>
-      <w:proofErr w:type="spellStart"/>
+        <w:t>: boolean</w:t>
+      </w:r>
+    </w:p>
+    <w:p>
+      <w:r>
+        <w:t>+createMinimalField()</w:t>
+      </w:r>
+    </w:p>
+    <w:p>
+      <w:r>
+        <w:t>+setField(</w:t>
+      </w:r>
       <w:r>
         <w:rPr>
           <w:i/>
         </w:rPr>
         <w:t>file</w:t>
       </w:r>
-      <w:proofErr w:type="spellEnd"/>
-      <w:r>
-        <w:t xml:space="preserve">): </w:t>
-      </w:r>
-      <w:proofErr w:type="spellStart"/>
-      <w:r>
-        <w:t>boolean</w:t>
-      </w:r>
-      <w:proofErr w:type="spellEnd"/>
+      <w:r>
+        <w:t>): boolean</w:t>
+      </w:r>
     </w:p>
     <w:p>
       <w:r>
@@ -518,57 +350,21 @@
     </w:p>
     <w:p>
       <w:r>
+        <w:t>+getLength(): int</w:t>
+      </w:r>
+    </w:p>
+    <w:p>
+      <w:r>
+        <w:t>+getHeight(): int</w:t>
+      </w:r>
+    </w:p>
+    <w:p>
+      <w:r>
         <w:t>+</w:t>
       </w:r>
-      <w:proofErr w:type="spellStart"/>
-      <w:r>
-        <w:t>getLength</w:t>
-      </w:r>
-      <w:proofErr w:type="spellEnd"/>
-      <w:r>
-        <w:t xml:space="preserve">(): </w:t>
-      </w:r>
-      <w:proofErr w:type="spellStart"/>
-      <w:r>
-        <w:t>int</w:t>
-      </w:r>
-      <w:proofErr w:type="spellEnd"/>
-    </w:p>
-    <w:p>
-      <w:r>
-        <w:t>+</w:t>
-      </w:r>
-      <w:proofErr w:type="spellStart"/>
-      <w:r>
-        <w:t>getHeight</w:t>
-      </w:r>
-      <w:proofErr w:type="spellEnd"/>
-      <w:r>
-        <w:t xml:space="preserve">(): </w:t>
-      </w:r>
-      <w:proofErr w:type="spellStart"/>
-      <w:r>
-        <w:t>int</w:t>
-      </w:r>
-      <w:proofErr w:type="spellEnd"/>
-    </w:p>
-    <w:p>
-      <w:r>
-        <w:t>+</w:t>
-      </w:r>
-      <w:proofErr w:type="spellStart"/>
-      <w:r>
-        <w:t>solve</w:t>
-      </w:r>
-      <w:proofErr w:type="spellEnd"/>
-      <w:r>
-        <w:t xml:space="preserve">(): </w:t>
-      </w:r>
-      <w:proofErr w:type="spellStart"/>
-      <w:r>
-        <w:t>boolean</w:t>
-      </w:r>
-      <w:proofErr w:type="spellEnd"/>
+      <w:r>
+        <w:t>solve(): boolean</w:t>
+      </w:r>
     </w:p>
     <w:p>
       <w:r>
@@ -577,197 +373,114 @@
     </w:p>
     <w:p>
       <w:r>
+        <w:t>-printSolution()</w:t>
+      </w:r>
+    </w:p>
+    <w:p/>
+    <w:p>
+      <w:r>
+        <w:t>Class „Wort“:</w:t>
+      </w:r>
+    </w:p>
+    <w:p>
+      <w:r>
         <w:t>-</w:t>
       </w:r>
-      <w:proofErr w:type="spellStart"/>
-      <w:r>
-        <w:t>printSolution</w:t>
-      </w:r>
-      <w:proofErr w:type="spellEnd"/>
+      <w:r>
+        <w:t>WORT</w:t>
+      </w:r>
+      <w:r>
+        <w:t>: String</w:t>
+      </w:r>
+    </w:p>
+    <w:p>
+      <w:r>
+        <w:t>// jedes Wort sollten ausschließlich in Großbuchstaben gespeichert werden und sollte auch nicht veränderbar sein, dafür erstellt man dann neue Worte</w:t>
+      </w:r>
+    </w:p>
+    <w:p>
+      <w:r>
+        <w:t xml:space="preserve">-richtung: </w:t>
+      </w:r>
+      <w:r>
+        <w:t>Richtung</w:t>
+      </w:r>
+    </w:p>
+    <w:p>
+      <w:r>
+        <w:t>-</w:t>
+      </w:r>
+      <w:r>
+        <w:t>x</w:t>
+      </w:r>
+      <w:r>
+        <w:t>: int</w:t>
+      </w:r>
+    </w:p>
+    <w:p>
+      <w:r>
+        <w:t>-</w:t>
+      </w:r>
+      <w:r>
+        <w:t>y</w:t>
+      </w:r>
+      <w:r>
+        <w:t>: int</w:t>
+      </w:r>
+    </w:p>
+    <w:p>
+      <w:r>
+        <w:t>---</w:t>
+      </w:r>
+    </w:p>
+    <w:p>
+      <w:r>
+        <w:t>+Wort(wort: String)</w:t>
+      </w:r>
+    </w:p>
+    <w:p>
+      <w:r>
+        <w:t>// Wort ohne Lösung</w:t>
+      </w:r>
+    </w:p>
+    <w:p>
+      <w:r>
+        <w:t xml:space="preserve">+Wort(wort: String, richtung: String, </w:t>
+      </w:r>
+      <w:r>
+        <w:t>x</w:t>
+      </w:r>
+      <w:r>
+        <w:t xml:space="preserve">: int, </w:t>
+      </w:r>
+      <w:r>
+        <w:t>y</w:t>
+      </w:r>
+      <w:r>
+        <w:t>: int)</w:t>
+      </w:r>
+    </w:p>
+    <w:p>
+      <w:r>
+        <w:t>// Wort mit Lösung</w:t>
+      </w:r>
+    </w:p>
+    <w:p>
+      <w:r>
+        <w:t>+getWord(): String</w:t>
+      </w:r>
+    </w:p>
+    <w:p>
+      <w:r>
+        <w:t>+getPosition</w:t>
+      </w:r>
+      <w:r>
+        <w:t>InField</w:t>
+      </w:r>
       <w:r>
         <w:t>()</w:t>
       </w:r>
     </w:p>
-    <w:p/>
-    <w:p>
-      <w:r>
-        <w:t>Class „Wort“:</w:t>
-      </w:r>
-    </w:p>
-    <w:p>
-      <w:r>
-        <w:t>-</w:t>
-      </w:r>
-      <w:r>
-        <w:t>WORT</w:t>
-      </w:r>
-      <w:r>
-        <w:t>: String</w:t>
-      </w:r>
-    </w:p>
-    <w:p>
-      <w:r>
-        <w:t>// jedes Wort sollten ausschließlich in Großbuchstaben gespeichert werden und sollte auch nicht veränderbar sein, dafür erstellt man dann neue Worte</w:t>
-      </w:r>
-    </w:p>
-    <w:p>
-      <w:r>
-        <w:t xml:space="preserve">-richtung: </w:t>
-      </w:r>
-      <w:r>
-        <w:t>Richtung</w:t>
-      </w:r>
-    </w:p>
-    <w:p>
-      <w:r>
-        <w:t>-</w:t>
-      </w:r>
-      <w:r>
-        <w:t>x</w:t>
-      </w:r>
-      <w:r>
-        <w:t xml:space="preserve">: </w:t>
-      </w:r>
-      <w:proofErr w:type="spellStart"/>
-      <w:r>
-        <w:t>int</w:t>
-      </w:r>
-      <w:proofErr w:type="spellEnd"/>
-    </w:p>
-    <w:p>
-      <w:r>
-        <w:t>-</w:t>
-      </w:r>
-      <w:r>
-        <w:t>y</w:t>
-      </w:r>
-      <w:r>
-        <w:t xml:space="preserve">: </w:t>
-      </w:r>
-      <w:proofErr w:type="spellStart"/>
-      <w:r>
-        <w:t>int</w:t>
-      </w:r>
-      <w:proofErr w:type="spellEnd"/>
-    </w:p>
-    <w:p>
-      <w:r>
-        <w:t>---</w:t>
-      </w:r>
-    </w:p>
-    <w:p>
-      <w:r>
-        <w:t>+Wort(</w:t>
-      </w:r>
-      <w:proofErr w:type="spellStart"/>
-      <w:r>
-        <w:t>wort</w:t>
-      </w:r>
-      <w:proofErr w:type="spellEnd"/>
-      <w:r>
-        <w:t>: String)</w:t>
-      </w:r>
-    </w:p>
-    <w:p>
-      <w:r>
-        <w:t>// Wort ohne Lösung</w:t>
-      </w:r>
-    </w:p>
-    <w:p>
-      <w:r>
-        <w:t>+Wort(</w:t>
-      </w:r>
-      <w:proofErr w:type="spellStart"/>
-      <w:r>
-        <w:t>wort</w:t>
-      </w:r>
-      <w:proofErr w:type="spellEnd"/>
-      <w:r>
-        <w:t>: String</w:t>
-      </w:r>
-      <w:r>
-        <w:t xml:space="preserve">, </w:t>
-      </w:r>
-      <w:proofErr w:type="spellStart"/>
-      <w:r>
-        <w:t>richtung</w:t>
-      </w:r>
-      <w:proofErr w:type="spellEnd"/>
-      <w:r>
-        <w:t xml:space="preserve">: String, </w:t>
-      </w:r>
-      <w:r>
-        <w:t>x</w:t>
-      </w:r>
-      <w:r>
-        <w:t xml:space="preserve">: </w:t>
-      </w:r>
-      <w:proofErr w:type="spellStart"/>
-      <w:r>
-        <w:t>int</w:t>
-      </w:r>
-      <w:proofErr w:type="spellEnd"/>
-      <w:r>
-        <w:t xml:space="preserve">, </w:t>
-      </w:r>
-      <w:r>
-        <w:t>y</w:t>
-      </w:r>
-      <w:r>
-        <w:t xml:space="preserve">: </w:t>
-      </w:r>
-      <w:proofErr w:type="spellStart"/>
-      <w:r>
-        <w:t>int</w:t>
-      </w:r>
-      <w:proofErr w:type="spellEnd"/>
-      <w:r>
-        <w:t>)</w:t>
-      </w:r>
-    </w:p>
-    <w:p>
-      <w:r>
-        <w:t xml:space="preserve">// Wort </w:t>
-      </w:r>
-      <w:r>
-        <w:t xml:space="preserve">mit </w:t>
-      </w:r>
-      <w:r>
-        <w:t>Lösun</w:t>
-      </w:r>
-      <w:r>
-        <w:t>g</w:t>
-      </w:r>
-    </w:p>
-    <w:p>
-      <w:r>
-        <w:t>+</w:t>
-      </w:r>
-      <w:proofErr w:type="spellStart"/>
-      <w:r>
-        <w:t>getWord</w:t>
-      </w:r>
-      <w:proofErr w:type="spellEnd"/>
-      <w:r>
-        <w:t>(): String</w:t>
-      </w:r>
-    </w:p>
-    <w:p>
-      <w:r>
-        <w:t>+</w:t>
-      </w:r>
-      <w:proofErr w:type="spellStart"/>
-      <w:r>
-        <w:t>getPosition</w:t>
-      </w:r>
-      <w:r>
-        <w:t>InField</w:t>
-      </w:r>
-      <w:proofErr w:type="spellEnd"/>
-      <w:r>
-        <w:t>()</w:t>
-      </w:r>
-    </w:p>
     <w:p>
       <w:r>
         <w:t xml:space="preserve">// wird in Konsole ausgegeben </w:t>
@@ -775,39 +488,7 @@
     </w:p>
     <w:p>
       <w:r>
-        <w:t>+</w:t>
-      </w:r>
-      <w:proofErr w:type="spellStart"/>
-      <w:r>
-        <w:t>setSolution</w:t>
-      </w:r>
-      <w:proofErr w:type="spellEnd"/>
-      <w:r>
-        <w:t>(</w:t>
-      </w:r>
-      <w:proofErr w:type="spellStart"/>
-      <w:r>
-        <w:t>richtung</w:t>
-      </w:r>
-      <w:proofErr w:type="spellEnd"/>
-      <w:r>
-        <w:t xml:space="preserve">: String, x: </w:t>
-      </w:r>
-      <w:proofErr w:type="spellStart"/>
-      <w:r>
-        <w:t>int</w:t>
-      </w:r>
-      <w:proofErr w:type="spellEnd"/>
-      <w:r>
-        <w:t xml:space="preserve">, y: </w:t>
-      </w:r>
-      <w:proofErr w:type="spellStart"/>
-      <w:r>
-        <w:t>int</w:t>
-      </w:r>
-      <w:proofErr w:type="spellEnd"/>
-      <w:r>
-        <w:t>)</w:t>
+        <w:t>+setSolution(richtung: String, x: int, y: int)</w:t>
       </w:r>
     </w:p>
     <w:p>
@@ -822,23 +503,7 @@
           <w:b/>
           <w:bCs/>
         </w:rPr>
-        <w:t xml:space="preserve">//eventuell mit </w:t>
-      </w:r>
-      <w:proofErr w:type="spellStart"/>
-      <w:r>
-        <w:rPr>
-          <w:b/>
-          <w:bCs/>
-        </w:rPr>
-        <w:t>nested</w:t>
-      </w:r>
-      <w:proofErr w:type="spellEnd"/>
-      <w:r>
-        <w:rPr>
-          <w:b/>
-          <w:bCs/>
-        </w:rPr>
-        <w:t xml:space="preserve"> Class</w:t>
+        <w:t>//eventuell mit nested Class</w:t>
       </w:r>
     </w:p>
     <w:p/>
@@ -855,15 +520,7 @@
         <w:t>FELD</w:t>
       </w:r>
       <w:r>
-        <w:t xml:space="preserve">: </w:t>
-      </w:r>
-      <w:proofErr w:type="spellStart"/>
-      <w:r>
-        <w:t>char</w:t>
-      </w:r>
-      <w:proofErr w:type="spellEnd"/>
-      <w:r>
-        <w:t>[][]</w:t>
+        <w:t>: char[][]</w:t>
       </w:r>
     </w:p>
     <w:p>
@@ -878,108 +535,31 @@
     </w:p>
     <w:p>
       <w:r>
-        <w:t>+Feld(</w:t>
-      </w:r>
-      <w:proofErr w:type="spellStart"/>
-      <w:r>
-        <w:t>length</w:t>
-      </w:r>
-      <w:proofErr w:type="spellEnd"/>
-      <w:r>
-        <w:t xml:space="preserve">: </w:t>
-      </w:r>
-      <w:proofErr w:type="spellStart"/>
-      <w:r>
-        <w:t>int</w:t>
-      </w:r>
-      <w:proofErr w:type="spellEnd"/>
-      <w:r>
-        <w:t xml:space="preserve">, </w:t>
-      </w:r>
-      <w:proofErr w:type="spellStart"/>
-      <w:r>
-        <w:t>height</w:t>
-      </w:r>
-      <w:proofErr w:type="spellEnd"/>
-      <w:r>
-        <w:t xml:space="preserve">: </w:t>
-      </w:r>
-      <w:proofErr w:type="spellStart"/>
-      <w:r>
-        <w:t>int</w:t>
-      </w:r>
-      <w:proofErr w:type="spellEnd"/>
-      <w:r>
-        <w:t>)</w:t>
-      </w:r>
-    </w:p>
-    <w:p>
-      <w:r>
-        <w:t>+</w:t>
-      </w:r>
-      <w:proofErr w:type="spellStart"/>
-      <w:r>
-        <w:t>setChar</w:t>
-      </w:r>
-      <w:proofErr w:type="spellEnd"/>
-      <w:r>
-        <w:t xml:space="preserve">(x: </w:t>
-      </w:r>
-      <w:proofErr w:type="spellStart"/>
-      <w:r>
-        <w:t>int</w:t>
-      </w:r>
-      <w:proofErr w:type="spellEnd"/>
-      <w:r>
-        <w:t xml:space="preserve">, y: </w:t>
-      </w:r>
-      <w:proofErr w:type="spellStart"/>
-      <w:r>
-        <w:t>int</w:t>
-      </w:r>
-      <w:proofErr w:type="spellEnd"/>
-      <w:r>
-        <w:t>,</w:t>
-      </w:r>
-      <w:r>
-        <w:t xml:space="preserve"> c: </w:t>
-      </w:r>
-      <w:proofErr w:type="spellStart"/>
-      <w:r>
-        <w:t>char</w:t>
-      </w:r>
-      <w:proofErr w:type="spellEnd"/>
+        <w:t>+Feld(length: int, height: int)</w:t>
+      </w:r>
+    </w:p>
+    <w:p>
+      <w:r>
+        <w:t>+setChar(x: int, y: int,</w:t>
+      </w:r>
+      <w:r>
+        <w:t xml:space="preserve"> c: char</w:t>
+      </w:r>
       <w:r>
         <w:t xml:space="preserve">) </w:t>
       </w:r>
     </w:p>
     <w:p>
       <w:r>
-        <w:t>+</w:t>
-      </w:r>
-      <w:proofErr w:type="spellStart"/>
-      <w:r>
-        <w:t>getChar</w:t>
-      </w:r>
-      <w:proofErr w:type="spellEnd"/>
-      <w:r>
-        <w:t xml:space="preserve">(x: </w:t>
-      </w:r>
-      <w:proofErr w:type="spellStart"/>
-      <w:r>
-        <w:t>int</w:t>
-      </w:r>
-      <w:proofErr w:type="spellEnd"/>
-      <w:r>
-        <w:t xml:space="preserve">, y: </w:t>
-      </w:r>
-      <w:proofErr w:type="spellStart"/>
-      <w:r>
-        <w:t>int</w:t>
-      </w:r>
-      <w:proofErr w:type="spellEnd"/>
-      <w:r>
-        <w:t>): Char</w:t>
+        <w:t xml:space="preserve">+getChar(x: int, y: int): </w:t>
+      </w:r>
+      <w:r>
+        <w:t>c</w:t>
+      </w:r>
+      <w:bookmarkStart w:id="0" w:name="_GoBack"/>
+      <w:bookmarkEnd w:id="0"/>
+      <w:r>
+        <w:t>har</w:t>
       </w:r>
     </w:p>
     <w:p/>
@@ -990,89 +570,23 @@
     </w:p>
     <w:p>
       <w:r>
-        <w:t>+save(</w:t>
-      </w:r>
-      <w:proofErr w:type="spellStart"/>
-      <w:r>
-        <w:t>woertersuche</w:t>
-      </w:r>
-      <w:proofErr w:type="spellEnd"/>
-      <w:r>
-        <w:t xml:space="preserve">: </w:t>
-      </w:r>
-      <w:proofErr w:type="spellStart"/>
-      <w:r>
-        <w:t>Woertersuche</w:t>
-      </w:r>
-      <w:proofErr w:type="spellEnd"/>
-      <w:r>
-        <w:t>)</w:t>
-      </w:r>
-    </w:p>
-    <w:p>
-      <w:r>
-        <w:t>+</w:t>
-      </w:r>
-      <w:proofErr w:type="spellStart"/>
-      <w:r>
-        <w:t>load</w:t>
-      </w:r>
-      <w:proofErr w:type="spellEnd"/>
-      <w:r>
-        <w:t>(</w:t>
-      </w:r>
-      <w:proofErr w:type="spellStart"/>
-      <w:r>
-        <w:t>path</w:t>
-      </w:r>
-      <w:proofErr w:type="spellEnd"/>
-      <w:r>
-        <w:t xml:space="preserve">: String): </w:t>
-      </w:r>
-      <w:proofErr w:type="spellStart"/>
+        <w:t>+save(woertersuche: Woertersuche)</w:t>
+      </w:r>
+    </w:p>
+    <w:p>
+      <w:r>
+        <w:t xml:space="preserve">+load(path: String): </w:t>
+      </w:r>
       <w:r>
         <w:rPr>
           <w:i/>
         </w:rPr>
         <w:t>file</w:t>
       </w:r>
-      <w:proofErr w:type="spellEnd"/>
-    </w:p>
-    <w:p>
-      <w:r>
-        <w:t>+</w:t>
-      </w:r>
-      <w:proofErr w:type="spellStart"/>
-      <w:r>
-        <w:t>saveAndLoad</w:t>
-      </w:r>
-      <w:proofErr w:type="spellEnd"/>
-      <w:r>
-        <w:t>(</w:t>
-      </w:r>
-      <w:proofErr w:type="spellStart"/>
-      <w:r>
-        <w:t>woertersuche</w:t>
-      </w:r>
-      <w:proofErr w:type="spellEnd"/>
-      <w:r>
-        <w:t xml:space="preserve">: </w:t>
-      </w:r>
-      <w:proofErr w:type="spellStart"/>
-      <w:r>
-        <w:t>Woertersuche</w:t>
-      </w:r>
-      <w:proofErr w:type="spellEnd"/>
-      <w:r>
-        <w:t xml:space="preserve">, </w:t>
-      </w:r>
-      <w:proofErr w:type="spellStart"/>
-      <w:r>
-        <w:t>path</w:t>
-      </w:r>
-      <w:proofErr w:type="spellEnd"/>
-      <w:r>
-        <w:t>: String)</w:t>
+    </w:p>
+    <w:p>
+      <w:r>
+        <w:t>+saveAndLoad(woertersuche: Woertersuche, path: String)</w:t>
       </w:r>
     </w:p>
     <w:p/>

</xml_diff>

<commit_message>
Added Methods to Feld
- getLength
- getHeight
- setChar
- getChar
</commit_message>
<xml_diff>
--- a/Woertergitter Struktur.docx
+++ b/Woertergitter Struktur.docx
@@ -312,10 +312,7 @@
         <w:t>+createField(length: int</w:t>
       </w:r>
       <w:r>
-        <w:t xml:space="preserve">, </w:t>
-      </w:r>
-      <w:r>
-        <w:t>height: int</w:t>
+        <w:t>, height: int</w:t>
       </w:r>
       <w:r>
         <w:t>)</w:t>
@@ -445,7 +442,13 @@
     </w:p>
     <w:p>
       <w:r>
-        <w:t xml:space="preserve">+Wort(wort: String, richtung: String, </w:t>
+        <w:t xml:space="preserve">+Wort(wort: String, richtung: </w:t>
+      </w:r>
+      <w:r>
+        <w:t>Richtung</w:t>
+      </w:r>
+      <w:r>
+        <w:t xml:space="preserve">, </w:t>
       </w:r>
       <w:r>
         <w:t>x</w:t>
@@ -488,7 +491,15 @@
     </w:p>
     <w:p>
       <w:r>
-        <w:t>+setSolution(richtung: String, x: int, y: int)</w:t>
+        <w:t xml:space="preserve">+setSolution(richtung: </w:t>
+      </w:r>
+      <w:r>
+        <w:t>Richtung</w:t>
+      </w:r>
+      <w:bookmarkStart w:id="0" w:name="_GoBack"/>
+      <w:bookmarkEnd w:id="0"/>
+      <w:r>
+        <w:t>, x: int, y: int)</w:t>
       </w:r>
     </w:p>
     <w:p>
@@ -556,8 +567,6 @@
       <w:r>
         <w:t>c</w:t>
       </w:r>
-      <w:bookmarkStart w:id="0" w:name="_GoBack"/>
-      <w:bookmarkEnd w:id="0"/>
       <w:r>
         <w:t>har</w:t>
       </w:r>

</xml_diff>